<commit_message>
Thêm mới sơ đồ DFD, ERD
</commit_message>
<xml_diff>
--- a/Baocaothuctapchuyennganh.docx
+++ b/Baocaothuctapchuyennganh.docx
@@ -475,13 +475,11 @@
         <w:ind w:firstLine="2340"/>
         <w:rPr>
           <w:sz w:val="26"/>
-          <w:szCs w:val="26"/>
         </w:rPr>
       </w:pPr>
       <w:r>
         <w:rPr>
           <w:sz w:val="26"/>
-          <w:szCs w:val="26"/>
         </w:rPr>
         <w:t xml:space="preserve">Người hướng dẫn: </w:t>
       </w:r>
@@ -490,7 +488,6 @@
           <w:b/>
           <w:bCs/>
           <w:sz w:val="26"/>
-          <w:szCs w:val="26"/>
         </w:rPr>
         <w:t>ThS.TRẦN QUỐC TRƯỜNG</w:t>
       </w:r>
@@ -506,15 +503,27 @@
         <w:ind w:firstLine="2340"/>
         <w:rPr>
           <w:sz w:val="26"/>
-          <w:szCs w:val="26"/>
         </w:rPr>
       </w:pPr>
       <w:r>
         <w:rPr>
           <w:sz w:val="26"/>
-          <w:szCs w:val="26"/>
         </w:rPr>
         <w:t>Sinh viên thực hiện:</w:t>
+      </w:r>
+      <w:r>
+        <w:rPr>
+          <w:sz w:val="26"/>
+        </w:rPr>
+        <w:t xml:space="preserve"> </w:t>
+      </w:r>
+      <w:r>
+        <w:rPr>
+          <w:b/>
+          <w:bCs/>
+          <w:sz w:val="26"/>
+        </w:rPr>
+        <w:t>Huỳnh Chí Bảo</w:t>
       </w:r>
     </w:p>
     <w:p>
@@ -525,23 +534,11 @@
           <w:bottom w:val="thickThinSmallGap" w:sz="24" w:space="1" w:color="215E99" w:themeColor="text2" w:themeTint="BF"/>
           <w:right w:val="thickThinSmallGap" w:sz="24" w:space="4" w:color="215E99" w:themeColor="text2" w:themeTint="BF"/>
         </w:pBdr>
-        <w:ind w:firstLine="3510"/>
-        <w:rPr>
-          <w:b/>
-          <w:bCs/>
+        <w:ind w:firstLine="2340"/>
+        <w:rPr>
           <w:sz w:val="26"/>
-          <w:szCs w:val="26"/>
-        </w:rPr>
-      </w:pPr>
-      <w:r>
-        <w:rPr>
-          <w:b/>
-          <w:bCs/>
-          <w:sz w:val="26"/>
-          <w:szCs w:val="26"/>
-        </w:rPr>
-        <w:t>1. HUỲNH CHÍ BẢO</w:t>
-      </w:r>
+        </w:rPr>
+      </w:pPr>
     </w:p>
     <w:p>
       <w:pPr>
@@ -551,7 +548,6 @@
           <w:bottom w:val="thickThinSmallGap" w:sz="24" w:space="1" w:color="215E99" w:themeColor="text2" w:themeTint="BF"/>
           <w:right w:val="thickThinSmallGap" w:sz="24" w:space="4" w:color="215E99" w:themeColor="text2" w:themeTint="BF"/>
         </w:pBdr>
-        <w:ind w:firstLine="3510"/>
         <w:rPr>
           <w:b/>
           <w:bCs/>
@@ -559,15 +555,6 @@
           <w:szCs w:val="26"/>
         </w:rPr>
       </w:pPr>
-      <w:r>
-        <w:rPr>
-          <w:b/>
-          <w:bCs/>
-          <w:sz w:val="26"/>
-          <w:szCs w:val="26"/>
-        </w:rPr>
-        <w:t>2. VÕ HOÀNG DUY</w:t>
-      </w:r>
     </w:p>
     <w:p>
       <w:pPr>
@@ -1466,50 +1453,51 @@
       <w:pPr>
         <w:pStyle w:val="TableofFigures"/>
         <w:rPr>
+          <w:rFonts w:asciiTheme="minorHAnsi" w:eastAsiaTheme="minorEastAsia" w:hAnsiTheme="minorHAnsi" w:cstheme="minorBidi"/>
           <w:noProof/>
+          <w:kern w:val="2"/>
           <w:sz w:val="24"/>
           <w:szCs w:val="24"/>
-        </w:rPr>
-      </w:pPr>
-      <w:r>
-        <w:rPr>
-          <w:b/>
-          <w:bCs/>
-          <w:sz w:val="22"/>
-        </w:rPr>
+          <w14:ligatures w14:val="standardContextual"/>
+        </w:rPr>
+      </w:pPr>
+      <w:r>
         <w:fldChar w:fldCharType="begin"/>
       </w:r>
       <w:r>
-        <w:rPr>
-          <w:b/>
-          <w:bCs/>
-          <w:sz w:val="22"/>
-        </w:rPr>
-        <w:instrText xml:space="preserve"> TOC \h \z \t "Figure-Caption,1" \c "Hình" </w:instrText>
-      </w:r>
-      <w:r>
-        <w:rPr>
-          <w:b/>
-          <w:bCs/>
-          <w:sz w:val="22"/>
-        </w:rPr>
+        <w:instrText xml:space="preserve"> TOC \h \z \c "Hình" </w:instrText>
+      </w:r>
+      <w:r>
         <w:fldChar w:fldCharType="separate"/>
       </w:r>
-      <w:hyperlink w:anchor="_Toc401217057" w:history="1">
+      <w:hyperlink w:anchor="_Toc214185011" w:history="1">
         <w:r>
           <w:rPr>
             <w:rStyle w:val="Hyperlink"/>
+            <w:b/>
+            <w:i/>
+            <w:iCs/>
             <w:noProof/>
           </w:rPr>
-          <w:t>Hình 4</w:t>
+          <w:t>Hình 2</w:t>
+        </w:r>
+        <w:r>
+          <w:rPr>
+            <w:rStyle w:val="Hyperlink"/>
+            <w:b/>
+            <w:i/>
+            <w:iCs/>
+            <w:noProof/>
+          </w:rPr>
+          <w:noBreakHyphen/>
+          <w:t>1</w:t>
         </w:r>
         <w:r>
           <w:rPr>
             <w:rStyle w:val="Hyperlink"/>
             <w:noProof/>
           </w:rPr>
-          <w:noBreakHyphen/>
-          <w:t>1.</w:t>
+          <w:t>. Sơ đồ DFD mức 0</w:t>
         </w:r>
         <w:r>
           <w:rPr>
@@ -1530,7 +1518,7 @@
             <w:noProof/>
             <w:webHidden/>
           </w:rPr>
-          <w:instrText xml:space="preserve"> PAGEREF _Toc401217057 \h </w:instrText>
+          <w:instrText xml:space="preserve"> PAGEREF _Toc214185011 \h </w:instrText>
         </w:r>
         <w:r>
           <w:rPr>
@@ -1550,7 +1538,7 @@
             <w:noProof/>
             <w:webHidden/>
           </w:rPr>
-          <w:t>13</w:t>
+          <w:t>9</w:t>
         </w:r>
         <w:r>
           <w:rPr>
@@ -1565,26 +1553,42 @@
       <w:pPr>
         <w:pStyle w:val="TableofFigures"/>
         <w:rPr>
+          <w:rFonts w:asciiTheme="minorHAnsi" w:eastAsiaTheme="minorEastAsia" w:hAnsiTheme="minorHAnsi" w:cstheme="minorBidi"/>
           <w:noProof/>
+          <w:kern w:val="2"/>
           <w:sz w:val="24"/>
           <w:szCs w:val="24"/>
-        </w:rPr>
-      </w:pPr>
-      <w:hyperlink w:anchor="_Toc401217058" w:history="1">
+          <w14:ligatures w14:val="standardContextual"/>
+        </w:rPr>
+      </w:pPr>
+      <w:hyperlink w:anchor="_Toc214185012" w:history="1">
         <w:r>
           <w:rPr>
             <w:rStyle w:val="Hyperlink"/>
+            <w:b/>
+            <w:i/>
+            <w:iCs/>
             <w:noProof/>
           </w:rPr>
-          <w:t>Hình 5</w:t>
+          <w:t>Hình 2</w:t>
+        </w:r>
+        <w:r>
+          <w:rPr>
+            <w:rStyle w:val="Hyperlink"/>
+            <w:b/>
+            <w:i/>
+            <w:iCs/>
+            <w:noProof/>
+          </w:rPr>
+          <w:noBreakHyphen/>
+          <w:t>2</w:t>
         </w:r>
         <w:r>
           <w:rPr>
             <w:rStyle w:val="Hyperlink"/>
             <w:noProof/>
           </w:rPr>
-          <w:noBreakHyphen/>
-          <w:t>1. Use case của quy trình đặt hàng.</w:t>
+          <w:t>. Sơ đồ DFD mức 1</w:t>
         </w:r>
         <w:r>
           <w:rPr>
@@ -1605,7 +1609,7 @@
             <w:noProof/>
             <w:webHidden/>
           </w:rPr>
-          <w:instrText xml:space="preserve"> PAGEREF _Toc401217058 \h </w:instrText>
+          <w:instrText xml:space="preserve"> PAGEREF _Toc214185012 \h </w:instrText>
         </w:r>
         <w:r>
           <w:rPr>
@@ -1625,7 +1629,7 @@
             <w:noProof/>
             <w:webHidden/>
           </w:rPr>
-          <w:t>16</w:t>
+          <w:t>10</w:t>
         </w:r>
         <w:r>
           <w:rPr>
@@ -1640,26 +1644,42 @@
       <w:pPr>
         <w:pStyle w:val="TableofFigures"/>
         <w:rPr>
+          <w:rFonts w:asciiTheme="minorHAnsi" w:eastAsiaTheme="minorEastAsia" w:hAnsiTheme="minorHAnsi" w:cstheme="minorBidi"/>
           <w:noProof/>
+          <w:kern w:val="2"/>
           <w:sz w:val="24"/>
           <w:szCs w:val="24"/>
-        </w:rPr>
-      </w:pPr>
-      <w:hyperlink w:anchor="_Toc401217059" w:history="1">
+          <w14:ligatures w14:val="standardContextual"/>
+        </w:rPr>
+      </w:pPr>
+      <w:hyperlink w:anchor="_Toc214185013" w:history="1">
         <w:r>
           <w:rPr>
             <w:rStyle w:val="Hyperlink"/>
+            <w:b/>
+            <w:i/>
+            <w:iCs/>
             <w:noProof/>
           </w:rPr>
-          <w:t>Hình 5</w:t>
+          <w:t>Hình 2</w:t>
+        </w:r>
+        <w:r>
+          <w:rPr>
+            <w:rStyle w:val="Hyperlink"/>
+            <w:b/>
+            <w:i/>
+            <w:iCs/>
+            <w:noProof/>
+          </w:rPr>
+          <w:noBreakHyphen/>
+          <w:t>3.</w:t>
         </w:r>
         <w:r>
           <w:rPr>
             <w:rStyle w:val="Hyperlink"/>
             <w:noProof/>
           </w:rPr>
-          <w:noBreakHyphen/>
-          <w:t>2. Use case của Nhân viên quản lý.</w:t>
+          <w:t xml:space="preserve"> Sơ đồ DFD mức 3</w:t>
         </w:r>
         <w:r>
           <w:rPr>
@@ -1680,7 +1700,7 @@
             <w:noProof/>
             <w:webHidden/>
           </w:rPr>
-          <w:instrText xml:space="preserve"> PAGEREF _Toc401217059 \h </w:instrText>
+          <w:instrText xml:space="preserve"> PAGEREF _Toc214185013 \h </w:instrText>
         </w:r>
         <w:r>
           <w:rPr>
@@ -1700,7 +1720,7 @@
             <w:noProof/>
             <w:webHidden/>
           </w:rPr>
-          <w:t>17</w:t>
+          <w:t>11</w:t>
         </w:r>
         <w:r>
           <w:rPr>
@@ -1715,26 +1735,42 @@
       <w:pPr>
         <w:pStyle w:val="TableofFigures"/>
         <w:rPr>
+          <w:rFonts w:asciiTheme="minorHAnsi" w:eastAsiaTheme="minorEastAsia" w:hAnsiTheme="minorHAnsi" w:cstheme="minorBidi"/>
           <w:noProof/>
+          <w:kern w:val="2"/>
           <w:sz w:val="24"/>
           <w:szCs w:val="24"/>
-        </w:rPr>
-      </w:pPr>
-      <w:hyperlink w:anchor="_Toc401217060" w:history="1">
+          <w14:ligatures w14:val="standardContextual"/>
+        </w:rPr>
+      </w:pPr>
+      <w:hyperlink w:anchor="_Toc214185014" w:history="1">
         <w:r>
           <w:rPr>
             <w:rStyle w:val="Hyperlink"/>
+            <w:b/>
+            <w:i/>
+            <w:iCs/>
             <w:noProof/>
           </w:rPr>
-          <w:t>Hình 7</w:t>
+          <w:t>Hình 2</w:t>
+        </w:r>
+        <w:r>
+          <w:rPr>
+            <w:rStyle w:val="Hyperlink"/>
+            <w:b/>
+            <w:i/>
+            <w:iCs/>
+            <w:noProof/>
+          </w:rPr>
+          <w:noBreakHyphen/>
+          <w:t>4</w:t>
         </w:r>
         <w:r>
           <w:rPr>
             <w:rStyle w:val="Hyperlink"/>
             <w:noProof/>
           </w:rPr>
-          <w:noBreakHyphen/>
-          <w:t>1. Sơ đồ quan niệm dữ liệu.</w:t>
+          <w:t>. Sơ đồ ERD</w:t>
         </w:r>
         <w:r>
           <w:rPr>
@@ -1755,7 +1791,7 @@
             <w:noProof/>
             <w:webHidden/>
           </w:rPr>
-          <w:instrText xml:space="preserve"> PAGEREF _Toc401217060 \h </w:instrText>
+          <w:instrText xml:space="preserve"> PAGEREF _Toc214185014 \h </w:instrText>
         </w:r>
         <w:r>
           <w:rPr>
@@ -1775,114 +1811,7 @@
             <w:noProof/>
             <w:webHidden/>
           </w:rPr>
-          <w:t>21</w:t>
-        </w:r>
-        <w:r>
-          <w:rPr>
-            <w:noProof/>
-            <w:webHidden/>
-          </w:rPr>
-          <w:fldChar w:fldCharType="end"/>
-        </w:r>
-      </w:hyperlink>
-    </w:p>
-    <w:p>
-      <w:pPr>
-        <w:pStyle w:val="BodyText"/>
-      </w:pPr>
-      <w:r>
-        <w:fldChar w:fldCharType="end"/>
-      </w:r>
-    </w:p>
-    <w:p>
-      <w:pPr>
-        <w:pStyle w:val="TableofFigures"/>
-        <w:rPr>
-          <w:noProof/>
-          <w:sz w:val="24"/>
-          <w:szCs w:val="24"/>
-        </w:rPr>
-      </w:pPr>
-      <w:r>
-        <w:rPr>
-          <w:b/>
-          <w:bCs/>
-          <w:sz w:val="22"/>
-        </w:rPr>
-        <w:fldChar w:fldCharType="begin"/>
-      </w:r>
-      <w:r>
-        <w:rPr>
-          <w:b/>
-          <w:bCs/>
-          <w:sz w:val="22"/>
-        </w:rPr>
-        <w:instrText xml:space="preserve"> TOC \h \z \t "Figure-Caption,1" \c "Bảng" </w:instrText>
-      </w:r>
-      <w:r>
-        <w:rPr>
-          <w:b/>
-          <w:bCs/>
-          <w:sz w:val="22"/>
-        </w:rPr>
-        <w:fldChar w:fldCharType="separate"/>
-      </w:r>
-      <w:hyperlink w:anchor="_Toc401217061" w:history="1">
-        <w:r>
-          <w:rPr>
-            <w:rStyle w:val="Hyperlink"/>
-            <w:noProof/>
-          </w:rPr>
-          <w:t>Bảng 5</w:t>
-        </w:r>
-        <w:r>
-          <w:rPr>
-            <w:rStyle w:val="Hyperlink"/>
-            <w:noProof/>
-          </w:rPr>
-          <w:noBreakHyphen/>
-          <w:t>1. Mô tả use case.</w:t>
-        </w:r>
-        <w:r>
-          <w:rPr>
-            <w:noProof/>
-            <w:webHidden/>
-          </w:rPr>
-          <w:tab/>
-        </w:r>
-        <w:r>
-          <w:rPr>
-            <w:noProof/>
-            <w:webHidden/>
-          </w:rPr>
-          <w:fldChar w:fldCharType="begin"/>
-        </w:r>
-        <w:r>
-          <w:rPr>
-            <w:noProof/>
-            <w:webHidden/>
-          </w:rPr>
-          <w:instrText xml:space="preserve"> PAGEREF _Toc401217061 \h </w:instrText>
-        </w:r>
-        <w:r>
-          <w:rPr>
-            <w:noProof/>
-            <w:webHidden/>
-          </w:rPr>
-        </w:r>
-        <w:r>
-          <w:rPr>
-            <w:noProof/>
-            <w:webHidden/>
-          </w:rPr>
-          <w:fldChar w:fldCharType="separate"/>
-        </w:r>
-        <w:r>
-          <w:rPr>
-            <w:noProof/>
-            <w:webHidden/>
-          </w:rPr>
-          <w:t>18</w:t>
+          <w:t>12</w:t>
         </w:r>
         <w:r>
           <w:rPr>
@@ -2613,21 +2542,970 @@
     <w:p>
       <w:pPr>
         <w:pStyle w:val="Heading1"/>
+      </w:pPr>
+      <w:bookmarkStart w:id="6" w:name="_Toc214033498"/>
+      <w:bookmarkStart w:id="7" w:name="_Ref399248126"/>
+      <w:r>
+        <w:lastRenderedPageBreak/>
+        <w:t xml:space="preserve">Các </w:t>
+      </w:r>
+      <w:r>
+        <w:t>Sơ đồ</w:t>
+      </w:r>
+      <w:bookmarkEnd w:id="6"/>
+    </w:p>
+    <w:p>
+      <w:pPr>
+        <w:pStyle w:val="Heading2"/>
+      </w:pPr>
+      <w:r>
+        <w:t>Sơ đồ UML cơ bản</w:t>
+      </w:r>
+    </w:p>
+    <w:p>
+      <w:pPr>
+        <w:pStyle w:val="Heading3"/>
+      </w:pPr>
+      <w:r>
+        <w:t>Sơ đồ DFD mức 0</w:t>
+      </w:r>
+    </w:p>
+    <w:p>
+      <w:pPr>
+        <w:pStyle w:val="BodyText"/>
+        <w:keepNext/>
+        <w:ind w:firstLine="0"/>
+      </w:pPr>
+      <w:r>
+        <w:rPr>
+          <w:noProof/>
+        </w:rPr>
+        <w:drawing>
+          <wp:inline distT="0" distB="0" distL="0" distR="0" wp14:anchorId="7136173D" wp14:editId="6A3F95BE">
+            <wp:extent cx="5810332" cy="3576638"/>
+            <wp:effectExtent l="0" t="0" r="0" b="5080"/>
+            <wp:docPr id="1442373004" name="Picture 2" descr="A screenshot of a computer screen&#10;&#10;AI-generated content may be incorrect."/>
+            <wp:cNvGraphicFramePr>
+              <a:graphicFrameLocks xmlns:a="http://schemas.openxmlformats.org/drawingml/2006/main" noChangeAspect="1"/>
+            </wp:cNvGraphicFramePr>
+            <a:graphic xmlns:a="http://schemas.openxmlformats.org/drawingml/2006/main">
+              <a:graphicData uri="http://schemas.openxmlformats.org/drawingml/2006/picture">
+                <pic:pic xmlns:pic="http://schemas.openxmlformats.org/drawingml/2006/picture">
+                  <pic:nvPicPr>
+                    <pic:cNvPr id="1442373004" name="Picture 2" descr="A screenshot of a computer screen&#10;&#10;AI-generated content may be incorrect."/>
+                    <pic:cNvPicPr/>
+                  </pic:nvPicPr>
+                  <pic:blipFill rotWithShape="1">
+                    <a:blip r:embed="rId17" cstate="print">
+                      <a:extLst>
+                        <a:ext uri="{28A0092B-C50C-407E-A947-70E740481C1C}">
+                          <a14:useLocalDpi xmlns:a14="http://schemas.microsoft.com/office/drawing/2010/main" val="0"/>
+                        </a:ext>
+                      </a:extLst>
+                    </a:blip>
+                    <a:srcRect l="10749" t="40911"/>
+                    <a:stretch>
+                      <a:fillRect/>
+                    </a:stretch>
+                  </pic:blipFill>
+                  <pic:spPr bwMode="auto">
+                    <a:xfrm>
+                      <a:off x="0" y="0"/>
+                      <a:ext cx="5810332" cy="3576638"/>
+                    </a:xfrm>
+                    <a:prstGeom prst="rect">
+                      <a:avLst/>
+                    </a:prstGeom>
+                    <a:ln>
+                      <a:noFill/>
+                    </a:ln>
+                    <a:extLst>
+                      <a:ext uri="{53640926-AAD7-44D8-BBD7-CCE9431645EC}">
+                        <a14:shadowObscured xmlns:a14="http://schemas.microsoft.com/office/drawing/2010/main"/>
+                      </a:ext>
+                    </a:extLst>
+                  </pic:spPr>
+                </pic:pic>
+              </a:graphicData>
+            </a:graphic>
+          </wp:inline>
+        </w:drawing>
+      </w:r>
+    </w:p>
+    <w:p>
+      <w:pPr>
+        <w:pStyle w:val="Caption"/>
+        <w:rPr>
+          <w:noProof/>
+        </w:rPr>
+      </w:pPr>
+      <w:bookmarkStart w:id="8" w:name="_Toc214185011"/>
+      <w:r>
+        <w:rPr>
+          <w:b/>
+          <w:bCs w:val="0"/>
+          <w:i/>
+          <w:iCs/>
+          <w:u w:val="single"/>
+        </w:rPr>
+        <w:t xml:space="preserve">Hình </w:t>
+      </w:r>
+      <w:r>
+        <w:rPr>
+          <w:b/>
+          <w:bCs w:val="0"/>
+          <w:i/>
+          <w:iCs/>
+          <w:u w:val="single"/>
+        </w:rPr>
+        <w:fldChar w:fldCharType="begin"/>
+      </w:r>
+      <w:r>
+        <w:rPr>
+          <w:b/>
+          <w:bCs w:val="0"/>
+          <w:i/>
+          <w:iCs/>
+          <w:u w:val="single"/>
+        </w:rPr>
+        <w:instrText xml:space="preserve"> STYLEREF 1 \s </w:instrText>
+      </w:r>
+      <w:r>
+        <w:rPr>
+          <w:b/>
+          <w:bCs w:val="0"/>
+          <w:i/>
+          <w:iCs/>
+          <w:u w:val="single"/>
+        </w:rPr>
+        <w:fldChar w:fldCharType="separate"/>
+      </w:r>
+      <w:r>
+        <w:rPr>
+          <w:b/>
+          <w:bCs w:val="0"/>
+          <w:i/>
+          <w:iCs/>
+          <w:noProof/>
+          <w:u w:val="single"/>
+        </w:rPr>
+        <w:t>2</w:t>
+      </w:r>
+      <w:r>
+        <w:rPr>
+          <w:b/>
+          <w:bCs w:val="0"/>
+          <w:i/>
+          <w:iCs/>
+          <w:u w:val="single"/>
+        </w:rPr>
+        <w:fldChar w:fldCharType="end"/>
+      </w:r>
+      <w:r>
+        <w:rPr>
+          <w:b/>
+          <w:bCs w:val="0"/>
+          <w:i/>
+          <w:iCs/>
+          <w:u w:val="single"/>
+        </w:rPr>
+        <w:noBreakHyphen/>
+      </w:r>
+      <w:r>
+        <w:rPr>
+          <w:b/>
+          <w:bCs w:val="0"/>
+          <w:i/>
+          <w:iCs/>
+          <w:u w:val="single"/>
+        </w:rPr>
+        <w:fldChar w:fldCharType="begin"/>
+      </w:r>
+      <w:r>
+        <w:rPr>
+          <w:b/>
+          <w:bCs w:val="0"/>
+          <w:i/>
+          <w:iCs/>
+          <w:u w:val="single"/>
+        </w:rPr>
+        <w:instrText xml:space="preserve"> SEQ Hình \* ARABIC \s 1 </w:instrText>
+      </w:r>
+      <w:r>
+        <w:rPr>
+          <w:b/>
+          <w:bCs w:val="0"/>
+          <w:i/>
+          <w:iCs/>
+          <w:u w:val="single"/>
+        </w:rPr>
+        <w:fldChar w:fldCharType="separate"/>
+      </w:r>
+      <w:r>
+        <w:rPr>
+          <w:b/>
+          <w:bCs w:val="0"/>
+          <w:i/>
+          <w:iCs/>
+          <w:noProof/>
+          <w:u w:val="single"/>
+        </w:rPr>
+        <w:t>1</w:t>
+      </w:r>
+      <w:r>
+        <w:rPr>
+          <w:b/>
+          <w:bCs w:val="0"/>
+          <w:i/>
+          <w:iCs/>
+          <w:u w:val="single"/>
+        </w:rPr>
+        <w:fldChar w:fldCharType="end"/>
+      </w:r>
+      <w:r>
+        <w:t>. Sơ đồ DFD mức 0</w:t>
+      </w:r>
+      <w:bookmarkEnd w:id="8"/>
+    </w:p>
+    <w:p/>
+    <w:p/>
+    <w:p/>
+    <w:p/>
+    <w:p/>
+    <w:p/>
+    <w:p/>
+    <w:p/>
+    <w:p/>
+    <w:p/>
+    <w:p/>
+    <w:p>
+      <w:pPr>
+        <w:pStyle w:val="Heading3"/>
+      </w:pPr>
+      <w:r>
+        <w:lastRenderedPageBreak/>
+        <w:t>Sơ đồ DFD mức 1</w:t>
+      </w:r>
+    </w:p>
+    <w:p>
+      <w:pPr>
+        <w:pStyle w:val="BodyText"/>
+        <w:keepNext/>
+        <w:ind w:firstLine="0"/>
+      </w:pPr>
+      <w:r>
+        <w:rPr>
+          <w:noProof/>
+        </w:rPr>
+        <w:drawing>
+          <wp:inline distT="0" distB="0" distL="0" distR="0" wp14:anchorId="75CAB310" wp14:editId="0650F124">
+            <wp:extent cx="5759450" cy="5659755"/>
+            <wp:effectExtent l="0" t="0" r="0" b="0"/>
+            <wp:docPr id="367273936" name="Picture 3" descr="A black and white diagram&#10;&#10;AI-generated content may be incorrect."/>
+            <wp:cNvGraphicFramePr>
+              <a:graphicFrameLocks xmlns:a="http://schemas.openxmlformats.org/drawingml/2006/main" noChangeAspect="1"/>
+            </wp:cNvGraphicFramePr>
+            <a:graphic xmlns:a="http://schemas.openxmlformats.org/drawingml/2006/main">
+              <a:graphicData uri="http://schemas.openxmlformats.org/drawingml/2006/picture">
+                <pic:pic xmlns:pic="http://schemas.openxmlformats.org/drawingml/2006/picture">
+                  <pic:nvPicPr>
+                    <pic:cNvPr id="367273936" name="Picture 3" descr="A black and white diagram&#10;&#10;AI-generated content may be incorrect."/>
+                    <pic:cNvPicPr/>
+                  </pic:nvPicPr>
+                  <pic:blipFill rotWithShape="1">
+                    <a:blip r:embed="rId18" cstate="print">
+                      <a:extLst>
+                        <a:ext uri="{28A0092B-C50C-407E-A947-70E740481C1C}">
+                          <a14:useLocalDpi xmlns:a14="http://schemas.microsoft.com/office/drawing/2010/main" val="0"/>
+                        </a:ext>
+                      </a:extLst>
+                    </a:blip>
+                    <a:srcRect t="16216"/>
+                    <a:stretch>
+                      <a:fillRect/>
+                    </a:stretch>
+                  </pic:blipFill>
+                  <pic:spPr bwMode="auto">
+                    <a:xfrm>
+                      <a:off x="0" y="0"/>
+                      <a:ext cx="5759450" cy="5659755"/>
+                    </a:xfrm>
+                    <a:prstGeom prst="rect">
+                      <a:avLst/>
+                    </a:prstGeom>
+                    <a:ln>
+                      <a:noFill/>
+                    </a:ln>
+                    <a:extLst>
+                      <a:ext uri="{53640926-AAD7-44D8-BBD7-CCE9431645EC}">
+                        <a14:shadowObscured xmlns:a14="http://schemas.microsoft.com/office/drawing/2010/main"/>
+                      </a:ext>
+                    </a:extLst>
+                  </pic:spPr>
+                </pic:pic>
+              </a:graphicData>
+            </a:graphic>
+          </wp:inline>
+        </w:drawing>
+      </w:r>
+    </w:p>
+    <w:p>
+      <w:pPr>
+        <w:pStyle w:val="Caption"/>
+      </w:pPr>
+      <w:bookmarkStart w:id="9" w:name="_Toc214185012"/>
+      <w:r>
+        <w:rPr>
+          <w:b/>
+          <w:bCs w:val="0"/>
+          <w:i/>
+          <w:iCs/>
+          <w:u w:val="single"/>
+        </w:rPr>
+        <w:t xml:space="preserve">Hình </w:t>
+      </w:r>
+      <w:r>
+        <w:rPr>
+          <w:b/>
+          <w:bCs w:val="0"/>
+          <w:i/>
+          <w:iCs/>
+          <w:u w:val="single"/>
+        </w:rPr>
+        <w:fldChar w:fldCharType="begin"/>
+      </w:r>
+      <w:r>
+        <w:rPr>
+          <w:b/>
+          <w:bCs w:val="0"/>
+          <w:i/>
+          <w:iCs/>
+          <w:u w:val="single"/>
+        </w:rPr>
+        <w:instrText xml:space="preserve"> STYLEREF 1 \s </w:instrText>
+      </w:r>
+      <w:r>
+        <w:rPr>
+          <w:b/>
+          <w:bCs w:val="0"/>
+          <w:i/>
+          <w:iCs/>
+          <w:u w:val="single"/>
+        </w:rPr>
+        <w:fldChar w:fldCharType="separate"/>
+      </w:r>
+      <w:r>
+        <w:rPr>
+          <w:b/>
+          <w:bCs w:val="0"/>
+          <w:i/>
+          <w:iCs/>
+          <w:noProof/>
+          <w:u w:val="single"/>
+        </w:rPr>
+        <w:t>2</w:t>
+      </w:r>
+      <w:r>
+        <w:rPr>
+          <w:b/>
+          <w:bCs w:val="0"/>
+          <w:i/>
+          <w:iCs/>
+          <w:u w:val="single"/>
+        </w:rPr>
+        <w:fldChar w:fldCharType="end"/>
+      </w:r>
+      <w:r>
+        <w:rPr>
+          <w:b/>
+          <w:bCs w:val="0"/>
+          <w:i/>
+          <w:iCs/>
+          <w:u w:val="single"/>
+        </w:rPr>
+        <w:noBreakHyphen/>
+      </w:r>
+      <w:r>
+        <w:rPr>
+          <w:b/>
+          <w:bCs w:val="0"/>
+          <w:i/>
+          <w:iCs/>
+          <w:u w:val="single"/>
+        </w:rPr>
+        <w:fldChar w:fldCharType="begin"/>
+      </w:r>
+      <w:r>
+        <w:rPr>
+          <w:b/>
+          <w:bCs w:val="0"/>
+          <w:i/>
+          <w:iCs/>
+          <w:u w:val="single"/>
+        </w:rPr>
+        <w:instrText xml:space="preserve"> SEQ Hình \* ARABIC \s 1 </w:instrText>
+      </w:r>
+      <w:r>
+        <w:rPr>
+          <w:b/>
+          <w:bCs w:val="0"/>
+          <w:i/>
+          <w:iCs/>
+          <w:u w:val="single"/>
+        </w:rPr>
+        <w:fldChar w:fldCharType="separate"/>
+      </w:r>
+      <w:r>
+        <w:rPr>
+          <w:b/>
+          <w:bCs w:val="0"/>
+          <w:i/>
+          <w:iCs/>
+          <w:noProof/>
+          <w:u w:val="single"/>
+        </w:rPr>
+        <w:t>2</w:t>
+      </w:r>
+      <w:r>
+        <w:rPr>
+          <w:b/>
+          <w:bCs w:val="0"/>
+          <w:i/>
+          <w:iCs/>
+          <w:u w:val="single"/>
+        </w:rPr>
+        <w:fldChar w:fldCharType="end"/>
+      </w:r>
+      <w:r>
+        <w:t>. Sơ đồ DFD mức 1</w:t>
+      </w:r>
+      <w:bookmarkEnd w:id="9"/>
+    </w:p>
+    <w:p>
+      <w:pPr>
+        <w:pStyle w:val="BodyText"/>
+      </w:pPr>
+    </w:p>
+    <w:p>
+      <w:pPr>
+        <w:pStyle w:val="BodyText"/>
+      </w:pPr>
+    </w:p>
+    <w:p>
+      <w:pPr>
+        <w:pStyle w:val="BodyText"/>
+      </w:pPr>
+    </w:p>
+    <w:p>
+      <w:pPr>
+        <w:pStyle w:val="BodyText"/>
+      </w:pPr>
+    </w:p>
+    <w:p>
+      <w:pPr>
+        <w:pStyle w:val="BodyText"/>
+      </w:pPr>
+    </w:p>
+    <w:p>
+      <w:pPr>
+        <w:pStyle w:val="BodyText"/>
+      </w:pPr>
+    </w:p>
+    <w:p>
+      <w:pPr>
+        <w:pStyle w:val="BodyText"/>
+      </w:pPr>
+    </w:p>
+    <w:p>
+      <w:pPr>
+        <w:pStyle w:val="Heading3"/>
+      </w:pPr>
+      <w:r>
+        <w:lastRenderedPageBreak/>
+        <w:t>Sơ đồ DFD mức 2</w:t>
+      </w:r>
+    </w:p>
+    <w:p>
+      <w:pPr>
+        <w:pStyle w:val="BodyText"/>
+        <w:keepNext/>
+      </w:pPr>
+      <w:r>
+        <w:t xml:space="preserve">Sơ đồ DFD mức 2 mô tả chi tiết chức năng Quản lý </w:t>
+      </w:r>
+      <w:r>
+        <w:t>tìm kiếm và giỏ hàng</w:t>
+      </w:r>
+      <w:r>
+        <w:rPr>
+          <w:noProof/>
+        </w:rPr>
+        <w:drawing>
+          <wp:inline distT="0" distB="0" distL="0" distR="0" wp14:anchorId="483B9710" wp14:editId="5CE1CF47">
+            <wp:extent cx="5667375" cy="4344259"/>
+            <wp:effectExtent l="0" t="0" r="0" b="0"/>
+            <wp:docPr id="1306594133" name="Picture 4" descr="A screenshot of a computer screen&#10;&#10;AI-generated content may be incorrect."/>
+            <wp:cNvGraphicFramePr>
+              <a:graphicFrameLocks xmlns:a="http://schemas.openxmlformats.org/drawingml/2006/main" noChangeAspect="1"/>
+            </wp:cNvGraphicFramePr>
+            <a:graphic xmlns:a="http://schemas.openxmlformats.org/drawingml/2006/main">
+              <a:graphicData uri="http://schemas.openxmlformats.org/drawingml/2006/picture">
+                <pic:pic xmlns:pic="http://schemas.openxmlformats.org/drawingml/2006/picture">
+                  <pic:nvPicPr>
+                    <pic:cNvPr id="1306594133" name="Picture 4" descr="A screenshot of a computer screen&#10;&#10;AI-generated content may be incorrect."/>
+                    <pic:cNvPicPr/>
+                  </pic:nvPicPr>
+                  <pic:blipFill rotWithShape="1">
+                    <a:blip r:embed="rId19" cstate="print">
+                      <a:extLst>
+                        <a:ext uri="{28A0092B-C50C-407E-A947-70E740481C1C}">
+                          <a14:useLocalDpi xmlns:a14="http://schemas.microsoft.com/office/drawing/2010/main" val="0"/>
+                        </a:ext>
+                      </a:extLst>
+                    </a:blip>
+                    <a:srcRect l="17944" t="9517"/>
+                    <a:stretch>
+                      <a:fillRect/>
+                    </a:stretch>
+                  </pic:blipFill>
+                  <pic:spPr bwMode="auto">
+                    <a:xfrm>
+                      <a:off x="0" y="0"/>
+                      <a:ext cx="5686441" cy="4358874"/>
+                    </a:xfrm>
+                    <a:prstGeom prst="rect">
+                      <a:avLst/>
+                    </a:prstGeom>
+                    <a:ln>
+                      <a:noFill/>
+                    </a:ln>
+                    <a:extLst>
+                      <a:ext uri="{53640926-AAD7-44D8-BBD7-CCE9431645EC}">
+                        <a14:shadowObscured xmlns:a14="http://schemas.microsoft.com/office/drawing/2010/main"/>
+                      </a:ext>
+                    </a:extLst>
+                  </pic:spPr>
+                </pic:pic>
+              </a:graphicData>
+            </a:graphic>
+          </wp:inline>
+        </w:drawing>
+      </w:r>
+    </w:p>
+    <w:p>
+      <w:pPr>
+        <w:pStyle w:val="Caption"/>
+      </w:pPr>
+      <w:bookmarkStart w:id="10" w:name="_Toc214185013"/>
+      <w:r>
+        <w:rPr>
+          <w:b/>
+          <w:bCs w:val="0"/>
+          <w:i/>
+          <w:iCs/>
+          <w:u w:val="single"/>
+        </w:rPr>
+        <w:t xml:space="preserve">Hình </w:t>
+      </w:r>
+      <w:r>
+        <w:rPr>
+          <w:b/>
+          <w:bCs w:val="0"/>
+          <w:i/>
+          <w:iCs/>
+          <w:u w:val="single"/>
+        </w:rPr>
+        <w:fldChar w:fldCharType="begin"/>
+      </w:r>
+      <w:r>
+        <w:rPr>
+          <w:b/>
+          <w:bCs w:val="0"/>
+          <w:i/>
+          <w:iCs/>
+          <w:u w:val="single"/>
+        </w:rPr>
+        <w:instrText xml:space="preserve"> STYLEREF 1 \s </w:instrText>
+      </w:r>
+      <w:r>
+        <w:rPr>
+          <w:b/>
+          <w:bCs w:val="0"/>
+          <w:i/>
+          <w:iCs/>
+          <w:u w:val="single"/>
+        </w:rPr>
+        <w:fldChar w:fldCharType="separate"/>
+      </w:r>
+      <w:r>
+        <w:rPr>
+          <w:b/>
+          <w:bCs w:val="0"/>
+          <w:i/>
+          <w:iCs/>
+          <w:noProof/>
+          <w:u w:val="single"/>
+        </w:rPr>
+        <w:t>2</w:t>
+      </w:r>
+      <w:r>
+        <w:rPr>
+          <w:b/>
+          <w:bCs w:val="0"/>
+          <w:i/>
+          <w:iCs/>
+          <w:u w:val="single"/>
+        </w:rPr>
+        <w:fldChar w:fldCharType="end"/>
+      </w:r>
+      <w:r>
+        <w:rPr>
+          <w:b/>
+          <w:bCs w:val="0"/>
+          <w:i/>
+          <w:iCs/>
+          <w:u w:val="single"/>
+        </w:rPr>
+        <w:noBreakHyphen/>
+      </w:r>
+      <w:r>
+        <w:rPr>
+          <w:b/>
+          <w:bCs w:val="0"/>
+          <w:i/>
+          <w:iCs/>
+          <w:u w:val="single"/>
+        </w:rPr>
+        <w:fldChar w:fldCharType="begin"/>
+      </w:r>
+      <w:r>
+        <w:rPr>
+          <w:b/>
+          <w:bCs w:val="0"/>
+          <w:i/>
+          <w:iCs/>
+          <w:u w:val="single"/>
+        </w:rPr>
+        <w:instrText xml:space="preserve"> SEQ Hình \* ARABIC \s 1 </w:instrText>
+      </w:r>
+      <w:r>
+        <w:rPr>
+          <w:b/>
+          <w:bCs w:val="0"/>
+          <w:i/>
+          <w:iCs/>
+          <w:u w:val="single"/>
+        </w:rPr>
+        <w:fldChar w:fldCharType="separate"/>
+      </w:r>
+      <w:r>
+        <w:rPr>
+          <w:b/>
+          <w:bCs w:val="0"/>
+          <w:i/>
+          <w:iCs/>
+          <w:noProof/>
+          <w:u w:val="single"/>
+        </w:rPr>
+        <w:t>3</w:t>
+      </w:r>
+      <w:r>
+        <w:rPr>
+          <w:b/>
+          <w:bCs w:val="0"/>
+          <w:i/>
+          <w:iCs/>
+          <w:u w:val="single"/>
+        </w:rPr>
+        <w:fldChar w:fldCharType="end"/>
+      </w:r>
+      <w:r>
+        <w:rPr>
+          <w:b/>
+          <w:bCs w:val="0"/>
+          <w:i/>
+          <w:iCs/>
+          <w:u w:val="single"/>
+        </w:rPr>
+        <w:t>.</w:t>
+      </w:r>
+      <w:r>
+        <w:t xml:space="preserve"> Sơ đồ DFD mức </w:t>
+      </w:r>
+      <w:bookmarkEnd w:id="10"/>
+      <w:r>
+        <w:t>2</w:t>
+      </w:r>
+    </w:p>
+    <w:p>
+      <w:pPr>
+        <w:pStyle w:val="BodyText"/>
+      </w:pPr>
+    </w:p>
+    <w:p>
+      <w:pPr>
+        <w:pStyle w:val="BodyText"/>
+      </w:pPr>
+    </w:p>
+    <w:p>
+      <w:pPr>
+        <w:pStyle w:val="BodyText"/>
+      </w:pPr>
+    </w:p>
+    <w:p>
+      <w:pPr>
+        <w:pStyle w:val="BodyText"/>
+      </w:pPr>
+    </w:p>
+    <w:p>
+      <w:pPr>
+        <w:pStyle w:val="BodyText"/>
+      </w:pPr>
+    </w:p>
+    <w:p>
+      <w:pPr>
+        <w:pStyle w:val="BodyText"/>
+      </w:pPr>
+    </w:p>
+    <w:p>
+      <w:pPr>
+        <w:pStyle w:val="BodyText"/>
+      </w:pPr>
+    </w:p>
+    <w:p>
+      <w:pPr>
+        <w:pStyle w:val="BodyText"/>
+      </w:pPr>
+    </w:p>
+    <w:p>
+      <w:pPr>
+        <w:pStyle w:val="BodyText"/>
+      </w:pPr>
+    </w:p>
+    <w:p>
+      <w:pPr>
+        <w:pStyle w:val="BodyText"/>
+      </w:pPr>
+    </w:p>
+    <w:p>
+      <w:pPr>
+        <w:pStyle w:val="Heading3"/>
+      </w:pPr>
+      <w:r>
+        <w:lastRenderedPageBreak/>
+        <w:t>Sơ đồ ERD</w:t>
+      </w:r>
+    </w:p>
+    <w:p>
+      <w:pPr>
+        <w:keepNext/>
+      </w:pPr>
+      <w:r>
+        <w:rPr>
+          <w:noProof/>
+        </w:rPr>
+        <w:drawing>
+          <wp:inline distT="0" distB="0" distL="0" distR="0" wp14:anchorId="5592AE6F" wp14:editId="33AEF5EC">
+            <wp:extent cx="5738812" cy="7499240"/>
+            <wp:effectExtent l="0" t="0" r="0" b="6985"/>
+            <wp:docPr id="1383531500" name="Picture 5" descr="A black background with white text&#10;&#10;AI-generated content may be incorrect."/>
+            <wp:cNvGraphicFramePr>
+              <a:graphicFrameLocks xmlns:a="http://schemas.openxmlformats.org/drawingml/2006/main" noChangeAspect="1"/>
+            </wp:cNvGraphicFramePr>
+            <a:graphic xmlns:a="http://schemas.openxmlformats.org/drawingml/2006/main">
+              <a:graphicData uri="http://schemas.openxmlformats.org/drawingml/2006/picture">
+                <pic:pic xmlns:pic="http://schemas.openxmlformats.org/drawingml/2006/picture">
+                  <pic:nvPicPr>
+                    <pic:cNvPr id="1383531500" name="Picture 5" descr="A black background with white text&#10;&#10;AI-generated content may be incorrect."/>
+                    <pic:cNvPicPr>
+                      <a:picLocks noChangeAspect="1" noChangeArrowheads="1"/>
+                    </pic:cNvPicPr>
+                  </pic:nvPicPr>
+                  <pic:blipFill>
+                    <a:blip r:embed="rId20" cstate="print">
+                      <a:extLst>
+                        <a:ext uri="{28A0092B-C50C-407E-A947-70E740481C1C}">
+                          <a14:useLocalDpi xmlns:a14="http://schemas.microsoft.com/office/drawing/2010/main" val="0"/>
+                        </a:ext>
+                      </a:extLst>
+                    </a:blip>
+                    <a:srcRect/>
+                    <a:stretch>
+                      <a:fillRect/>
+                    </a:stretch>
+                  </pic:blipFill>
+                  <pic:spPr bwMode="auto">
+                    <a:xfrm>
+                      <a:off x="0" y="0"/>
+                      <a:ext cx="5755488" cy="7521032"/>
+                    </a:xfrm>
+                    <a:prstGeom prst="rect">
+                      <a:avLst/>
+                    </a:prstGeom>
+                    <a:noFill/>
+                    <a:ln>
+                      <a:noFill/>
+                    </a:ln>
+                  </pic:spPr>
+                </pic:pic>
+              </a:graphicData>
+            </a:graphic>
+          </wp:inline>
+        </w:drawing>
+      </w:r>
+    </w:p>
+    <w:p>
+      <w:pPr>
+        <w:pStyle w:val="Caption"/>
+        <w:rPr>
+          <w:sz w:val="24"/>
+          <w:szCs w:val="24"/>
+        </w:rPr>
+      </w:pPr>
+      <w:bookmarkStart w:id="11" w:name="_Toc214185014"/>
+      <w:r>
+        <w:rPr>
+          <w:b/>
+          <w:bCs w:val="0"/>
+          <w:i/>
+          <w:iCs/>
+          <w:u w:val="single"/>
+        </w:rPr>
+        <w:t xml:space="preserve">Hình </w:t>
+      </w:r>
+      <w:r>
+        <w:rPr>
+          <w:b/>
+          <w:bCs w:val="0"/>
+          <w:i/>
+          <w:iCs/>
+          <w:u w:val="single"/>
+        </w:rPr>
+        <w:fldChar w:fldCharType="begin"/>
+      </w:r>
+      <w:r>
+        <w:rPr>
+          <w:b/>
+          <w:bCs w:val="0"/>
+          <w:i/>
+          <w:iCs/>
+          <w:u w:val="single"/>
+        </w:rPr>
+        <w:instrText xml:space="preserve"> STYLEREF 1 \s </w:instrText>
+      </w:r>
+      <w:r>
+        <w:rPr>
+          <w:b/>
+          <w:bCs w:val="0"/>
+          <w:i/>
+          <w:iCs/>
+          <w:u w:val="single"/>
+        </w:rPr>
+        <w:fldChar w:fldCharType="separate"/>
+      </w:r>
+      <w:r>
+        <w:rPr>
+          <w:b/>
+          <w:bCs w:val="0"/>
+          <w:i/>
+          <w:iCs/>
+          <w:noProof/>
+          <w:u w:val="single"/>
+        </w:rPr>
+        <w:t>2</w:t>
+      </w:r>
+      <w:r>
+        <w:rPr>
+          <w:b/>
+          <w:bCs w:val="0"/>
+          <w:i/>
+          <w:iCs/>
+          <w:u w:val="single"/>
+        </w:rPr>
+        <w:fldChar w:fldCharType="end"/>
+      </w:r>
+      <w:r>
+        <w:rPr>
+          <w:b/>
+          <w:bCs w:val="0"/>
+          <w:i/>
+          <w:iCs/>
+          <w:u w:val="single"/>
+        </w:rPr>
+        <w:noBreakHyphen/>
+      </w:r>
+      <w:r>
+        <w:rPr>
+          <w:b/>
+          <w:bCs w:val="0"/>
+          <w:i/>
+          <w:iCs/>
+          <w:u w:val="single"/>
+        </w:rPr>
+        <w:fldChar w:fldCharType="begin"/>
+      </w:r>
+      <w:r>
+        <w:rPr>
+          <w:b/>
+          <w:bCs w:val="0"/>
+          <w:i/>
+          <w:iCs/>
+          <w:u w:val="single"/>
+        </w:rPr>
+        <w:instrText xml:space="preserve"> SEQ Hình \* ARABIC \s 1 </w:instrText>
+      </w:r>
+      <w:r>
+        <w:rPr>
+          <w:b/>
+          <w:bCs w:val="0"/>
+          <w:i/>
+          <w:iCs/>
+          <w:u w:val="single"/>
+        </w:rPr>
+        <w:fldChar w:fldCharType="separate"/>
+      </w:r>
+      <w:r>
+        <w:rPr>
+          <w:b/>
+          <w:bCs w:val="0"/>
+          <w:i/>
+          <w:iCs/>
+          <w:noProof/>
+          <w:u w:val="single"/>
+        </w:rPr>
+        <w:t>4</w:t>
+      </w:r>
+      <w:r>
+        <w:rPr>
+          <w:b/>
+          <w:bCs w:val="0"/>
+          <w:i/>
+          <w:iCs/>
+          <w:u w:val="single"/>
+        </w:rPr>
+        <w:fldChar w:fldCharType="end"/>
+      </w:r>
+      <w:r>
+        <w:t>. Sơ đồ ERD</w:t>
+      </w:r>
+      <w:bookmarkEnd w:id="11"/>
+    </w:p>
+    <w:p>
+      <w:pPr>
+        <w:pStyle w:val="BodyText"/>
+      </w:pPr>
+    </w:p>
+    <w:p>
+      <w:pPr>
+        <w:pStyle w:val="Heading1"/>
+        <w:numPr>
+          <w:ilvl w:val="0"/>
+          <w:numId w:val="0"/>
+        </w:numPr>
         <w:jc w:val="center"/>
       </w:pPr>
-      <w:bookmarkStart w:id="6" w:name="_Ref399248126"/>
-      <w:bookmarkStart w:id="7" w:name="_Toc214033498"/>
       <w:r>
         <w:lastRenderedPageBreak/>
-        <w:t>Sơ đồ UML</w:t>
-      </w:r>
-      <w:bookmarkEnd w:id="7"/>
-    </w:p>
-    <w:p>
-      <w:pPr>
-        <w:jc w:val="center"/>
-      </w:pPr>
-      <w:r>
         <w:br w:type="page"/>
       </w:r>
     </w:p>
@@ -2645,11 +3523,114 @@
         <w:rPr>
           <w:b/>
           <w:bCs/>
+          <w:noProof/>
           <w:sz w:val="36"/>
           <w:szCs w:val="36"/>
         </w:rPr>
         <w:lastRenderedPageBreak/>
-        <w:t xml:space="preserve">LỜI </w:t>
+        <mc:AlternateContent>
+          <mc:Choice Requires="wps">
+            <w:drawing>
+              <wp:anchor distT="0" distB="0" distL="114300" distR="114300" simplePos="0" relativeHeight="251659264" behindDoc="1" locked="0" layoutInCell="1" allowOverlap="1" wp14:anchorId="2B69D237" wp14:editId="03CFA328">
+                <wp:simplePos x="0" y="0"/>
+                <wp:positionH relativeFrom="column">
+                  <wp:posOffset>-112077</wp:posOffset>
+                </wp:positionH>
+                <wp:positionV relativeFrom="paragraph">
+                  <wp:posOffset>-4762</wp:posOffset>
+                </wp:positionV>
+                <wp:extent cx="6057583" cy="8958262"/>
+                <wp:effectExtent l="0" t="0" r="57785" b="14605"/>
+                <wp:wrapNone/>
+                <wp:docPr id="1518673788" name="Rectangle: Folded Corner 6"/>
+                <wp:cNvGraphicFramePr/>
+                <a:graphic xmlns:a="http://schemas.openxmlformats.org/drawingml/2006/main">
+                  <a:graphicData uri="http://schemas.microsoft.com/office/word/2010/wordprocessingShape">
+                    <wps:wsp>
+                      <wps:cNvSpPr/>
+                      <wps:spPr>
+                        <a:xfrm>
+                          <a:off x="0" y="0"/>
+                          <a:ext cx="6057583" cy="8958262"/>
+                        </a:xfrm>
+                        <a:prstGeom prst="foldedCorner">
+                          <a:avLst/>
+                        </a:prstGeom>
+                        <a:noFill/>
+                        <a:ln>
+                          <a:solidFill>
+                            <a:schemeClr val="tx1">
+                              <a:lumMod val="65000"/>
+                              <a:lumOff val="35000"/>
+                            </a:schemeClr>
+                          </a:solidFill>
+                        </a:ln>
+                      </wps:spPr>
+                      <wps:style>
+                        <a:lnRef idx="2">
+                          <a:schemeClr val="accent1">
+                            <a:shade val="15000"/>
+                          </a:schemeClr>
+                        </a:lnRef>
+                        <a:fillRef idx="1">
+                          <a:schemeClr val="accent1"/>
+                        </a:fillRef>
+                        <a:effectRef idx="0">
+                          <a:schemeClr val="accent1"/>
+                        </a:effectRef>
+                        <a:fontRef idx="minor">
+                          <a:schemeClr val="lt1"/>
+                        </a:fontRef>
+                      </wps:style>
+                      <wps:bodyPr rot="0" spcFirstLastPara="0" vertOverflow="overflow" horzOverflow="overflow" vert="horz" wrap="square" lIns="91440" tIns="45720" rIns="91440" bIns="45720" numCol="1" spcCol="0" rtlCol="0" fromWordArt="0" anchor="ctr" anchorCtr="0" forceAA="0" compatLnSpc="1">
+                        <a:prstTxWarp prst="textNoShape">
+                          <a:avLst/>
+                        </a:prstTxWarp>
+                        <a:noAutofit/>
+                      </wps:bodyPr>
+                    </wps:wsp>
+                  </a:graphicData>
+                </a:graphic>
+                <wp14:sizeRelH relativeFrom="margin">
+                  <wp14:pctWidth>0</wp14:pctWidth>
+                </wp14:sizeRelH>
+                <wp14:sizeRelV relativeFrom="margin">
+                  <wp14:pctHeight>0</wp14:pctHeight>
+                </wp14:sizeRelV>
+              </wp:anchor>
+            </w:drawing>
+          </mc:Choice>
+          <mc:Fallback>
+            <w:pict>
+              <v:shapetype w14:anchorId="4E3F09FF" id="_x0000_t65" coordsize="21600,21600" o:spt="65" adj="18900" path="m,l,21600@0,21600,21600@0,21600,xem@0,21600nfl@3@5c@7@9@11@13,21600@0e">
+                <v:formulas>
+                  <v:f eqn="val #0"/>
+                  <v:f eqn="sum 21600 0 @0"/>
+                  <v:f eqn="prod @1 8481 32768"/>
+                  <v:f eqn="sum @2 @0 0"/>
+                  <v:f eqn="prod @1 1117 32768"/>
+                  <v:f eqn="sum @4 @0 0"/>
+                  <v:f eqn="prod @1 11764 32768"/>
+                  <v:f eqn="sum @6 @0 0"/>
+                  <v:f eqn="prod @1 6144 32768"/>
+                  <v:f eqn="sum @8 @0 0"/>
+                  <v:f eqn="prod @1 20480 32768"/>
+                  <v:f eqn="sum @10 @0 0"/>
+                  <v:f eqn="prod @1 6144 32768"/>
+                  <v:f eqn="sum @12 @0 0"/>
+                </v:formulas>
+                <v:path o:extrusionok="f" gradientshapeok="t" o:connecttype="rect" textboxrect="0,0,21600,@13"/>
+                <v:handles>
+                  <v:h position="#0,bottomRight" xrange="10800,21600"/>
+                </v:handles>
+                <o:complex v:ext="view"/>
+              </v:shapetype>
+              <v:shape id="Rectangle: Folded Corner 6" o:spid="_x0000_s1026" type="#_x0000_t65" style="position:absolute;margin-left:-8.8pt;margin-top:-.35pt;width:477pt;height:705.35pt;z-index:-251657216;visibility:visible;mso-wrap-style:square;mso-width-percent:0;mso-height-percent:0;mso-wrap-distance-left:9pt;mso-wrap-distance-top:0;mso-wrap-distance-right:9pt;mso-wrap-distance-bottom:0;mso-position-horizontal:absolute;mso-position-horizontal-relative:text;mso-position-vertical:absolute;mso-position-vertical-relative:text;mso-width-percent:0;mso-height-percent:0;mso-width-relative:margin;mso-height-relative:margin;v-text-anchor:middle" o:gfxdata="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" adj="18000" filled="f" strokecolor="#5a5a5a [2109]" strokeweight="1.5pt">
+                <v:stroke joinstyle="miter"/>
+              </v:shape>
+            </w:pict>
+          </mc:Fallback>
+        </mc:AlternateContent>
       </w:r>
       <w:r>
         <w:rPr>
@@ -2658,6 +3639,15 @@
           <w:sz w:val="36"/>
           <w:szCs w:val="36"/>
         </w:rPr>
+        <w:t xml:space="preserve">LỜI </w:t>
+      </w:r>
+      <w:r>
+        <w:rPr>
+          <w:b/>
+          <w:bCs/>
+          <w:sz w:val="36"/>
+          <w:szCs w:val="36"/>
+        </w:rPr>
         <w:t>KẾT</w:t>
       </w:r>
     </w:p>
@@ -2704,10 +3694,10 @@
         <w:pStyle w:val="BodyText"/>
         <w:ind w:firstLine="0"/>
         <w:sectPr>
-          <w:headerReference w:type="default" r:id="rId17"/>
-          <w:footerReference w:type="default" r:id="rId18"/>
-          <w:headerReference w:type="first" r:id="rId19"/>
-          <w:footerReference w:type="first" r:id="rId20"/>
+          <w:headerReference w:type="default" r:id="rId21"/>
+          <w:footerReference w:type="default" r:id="rId22"/>
+          <w:headerReference w:type="first" r:id="rId23"/>
+          <w:footerReference w:type="first" r:id="rId24"/>
           <w:pgSz w:w="11907" w:h="16840" w:code="9"/>
           <w:pgMar w:top="1138" w:right="1138" w:bottom="1138" w:left="1699" w:header="1134" w:footer="709" w:gutter="0"/>
           <w:cols w:space="708"/>
@@ -2716,7 +3706,7 @@
         </w:sectPr>
       </w:pPr>
     </w:p>
-    <w:bookmarkEnd w:id="6"/>
+    <w:bookmarkEnd w:id="7"/>
     <w:p>
       <w:pPr>
         <w:pStyle w:val="Heading1"/>
@@ -3539,85 +4529,6 @@
         <w:i/>
       </w:rPr>
     </w:pPr>
-    <w:r>
-      <w:rPr>
-        <w:rStyle w:val="PageNumber"/>
-        <w:i/>
-      </w:rPr>
-      <w:fldChar w:fldCharType="begin"/>
-    </w:r>
-    <w:r>
-      <w:rPr>
-        <w:rStyle w:val="PageNumber"/>
-        <w:i/>
-      </w:rPr>
-      <w:instrText xml:space="preserve"> STYLEREF  "Heading 1" \w  \* MERGEFORMAT </w:instrText>
-    </w:r>
-    <w:r>
-      <w:rPr>
-        <w:rStyle w:val="PageNumber"/>
-        <w:i/>
-      </w:rPr>
-      <w:fldChar w:fldCharType="separate"/>
-    </w:r>
-    <w:r>
-      <w:rPr>
-        <w:rStyle w:val="PageNumber"/>
-        <w:i/>
-        <w:noProof/>
-      </w:rPr>
-      <w:t>Chương 2</w:t>
-    </w:r>
-    <w:r>
-      <w:rPr>
-        <w:rStyle w:val="PageNumber"/>
-        <w:i/>
-      </w:rPr>
-      <w:fldChar w:fldCharType="end"/>
-    </w:r>
-    <w:r>
-      <w:rPr>
-        <w:rStyle w:val="PageNumber"/>
-        <w:i/>
-      </w:rPr>
-      <w:t xml:space="preserve">. </w:t>
-    </w:r>
-    <w:r>
-      <w:rPr>
-        <w:rStyle w:val="PageNumber"/>
-        <w:i/>
-      </w:rPr>
-      <w:fldChar w:fldCharType="begin"/>
-    </w:r>
-    <w:r>
-      <w:rPr>
-        <w:rStyle w:val="PageNumber"/>
-        <w:i/>
-      </w:rPr>
-      <w:instrText xml:space="preserve"> STYLEREF  "Heading 1" \* MERGEFORMAT </w:instrText>
-    </w:r>
-    <w:r>
-      <w:rPr>
-        <w:rStyle w:val="PageNumber"/>
-        <w:i/>
-      </w:rPr>
-      <w:fldChar w:fldCharType="separate"/>
-    </w:r>
-    <w:r>
-      <w:rPr>
-        <w:rStyle w:val="PageNumber"/>
-        <w:i/>
-        <w:noProof/>
-      </w:rPr>
-      <w:t>Sơ đồ UML</w:t>
-    </w:r>
-    <w:r>
-      <w:rPr>
-        <w:rStyle w:val="PageNumber"/>
-        <w:i/>
-      </w:rPr>
-      <w:fldChar w:fldCharType="end"/>
-    </w:r>
   </w:p>
 </w:hdr>
 </file>
@@ -6729,6 +7640,7 @@
     <w:lsdException w:name="toc 1" w:uiPriority="39"/>
     <w:lsdException w:name="toc 2" w:uiPriority="39"/>
     <w:lsdException w:name="caption" w:qFormat="1"/>
+    <w:lsdException w:name="table of figures" w:uiPriority="99"/>
     <w:lsdException w:name="Title" w:qFormat="1"/>
     <w:lsdException w:name="Subtitle" w:qFormat="1"/>
     <w:lsdException w:name="Hyperlink" w:uiPriority="99"/>
@@ -7662,7 +8574,7 @@
   <w:style w:type="paragraph" w:styleId="TableofFigures">
     <w:name w:val="table of figures"/>
     <w:next w:val="Normal"/>
-    <w:semiHidden/>
+    <w:uiPriority w:val="99"/>
     <w:rsid w:val="00C757C3"/>
     <w:pPr>
       <w:tabs>

</xml_diff>